<commit_message>
Creación y modificación de carpetas Fase 2
</commit_message>
<xml_diff>
--- a/Fase 1/Evidencias Grupales/1.5_GuiaEstudiante_Fase 1_Definicion Proyecto APT.docx
+++ b/Fase 1/Evidencias Grupales/1.5_GuiaEstudiante_Fase 1_Definicion Proyecto APT.docx
@@ -939,6 +939,13 @@
             </w:pPr>
             <w:r>
               <w:rPr>
+                <w:b w:val="1"/>
+                <w:rtl w:val="0"/>
+              </w:rPr>
+              <w:t xml:space="preserve">Medipac</w:t>
+            </w:r>
+            <w:r>
+              <w:rPr>
                 <w:rtl w:val="0"/>
               </w:rPr>
             </w:r>
@@ -1449,24 +1456,7 @@
                 <w:szCs w:val="20"/>
                 <w:rtl w:val="0"/>
               </w:rPr>
-              <w:t xml:space="preserve">Elegimos este proyecto ya que aborda una problemática que está inserta en un ámbito muy </w:t>
-            </w:r>
-            <w:r>
-              <w:rPr>
-                <w:sz w:val="20"/>
-                <w:szCs w:val="20"/>
-                <w:u w:val="single"/>
-                <w:rtl w:val="0"/>
-              </w:rPr>
-              <w:t xml:space="preserve">necesario </w:t>
-            </w:r>
-            <w:r>
-              <w:rPr>
-                <w:sz w:val="20"/>
-                <w:szCs w:val="20"/>
-                <w:rtl w:val="0"/>
-              </w:rPr>
-              <w:t xml:space="preserve">en la sociedad en este caso el sistema de salud pública. Esta es la larga espera al momento del retiro de medicamentos a través de las farmacias de los establecimientos públicos. </w:t>
+              <w:t xml:space="preserve">En la actualidad muchas personas retiran sus medicamentos en farmacias públicas, siendo principalmente en hospitales. Debido a esta gran cantidad de personas que necesitan sus medicamentos se ha generado una congestión masiva en la mayoría de estos establecimientos. Este problema provoca una demora en la entrega de medicamentos demasiado extensa para las personas, siendo los más perjudicados los adultos mayores.</w:t>
             </w:r>
           </w:p>
           <w:p>
@@ -1497,7 +1487,7 @@
                 <w:szCs w:val="20"/>
                 <w:rtl w:val="0"/>
               </w:rPr>
-              <w:t xml:space="preserve">Este tema es altamente relevante para el campo laboral de la carrera por varias razones, una es que al realizarlo en el área de Salud ganamos experiencia en ese ámbito el cual existe en todos los rincones del País y del Mundo. Y quien sabe algún día el proyecto se pueda masificar. Otra razón es que se relaciona directamente con la transformación digital y la automatización de procesos, lo que se realiza mediante el desarrollo de software. </w:t>
+              <w:t xml:space="preserve">El proyecto Medipac es un software de tipo web enfocado directamente a la interacción entre el paciente y farmacia reduciendo el trabajo manual y los tiempos de espera de ambos. </w:t>
             </w:r>
           </w:p>
           <w:p>
@@ -1528,90 +1518,8 @@
                 <w:szCs w:val="20"/>
                 <w:rtl w:val="0"/>
               </w:rPr>
-              <w:t xml:space="preserve">Este proyecto va dirigido a los servicios de salud pública del hospital de Puerto Montt. Además impacta directamente a los usuarios de este sistema los cuales atienden y retiran medicamentos en el recinto.</w:t>
-            </w:r>
-          </w:p>
-          <w:p>
-            <w:pPr>
-              <w:keepNext w:val="0"/>
-              <w:keepLines w:val="0"/>
-              <w:pageBreakBefore w:val="0"/>
-              <w:widowControl w:val="1"/>
-              <w:pBdr>
-                <w:top w:space="0" w:sz="0" w:val="nil"/>
-                <w:left w:space="0" w:sz="0" w:val="nil"/>
-                <w:bottom w:space="0" w:sz="0" w:val="nil"/>
-                <w:right w:space="0" w:sz="0" w:val="nil"/>
-                <w:between w:space="0" w:sz="0" w:val="nil"/>
-              </w:pBdr>
-              <w:shd w:fill="auto" w:val="clear"/>
-              <w:spacing w:after="160" w:before="0" w:line="259" w:lineRule="auto"/>
-              <w:ind w:right="0"/>
-              <w:jc w:val="both"/>
-              <w:rPr>
-                <w:sz w:val="20"/>
-                <w:szCs w:val="20"/>
-              </w:rPr>
-            </w:pPr>
-            <w:r>
-              <w:rPr>
-                <w:rtl w:val="0"/>
-              </w:rPr>
-            </w:r>
-          </w:p>
-          <w:p>
-            <w:pPr>
-              <w:keepNext w:val="0"/>
-              <w:keepLines w:val="0"/>
-              <w:pageBreakBefore w:val="0"/>
-              <w:widowControl w:val="1"/>
-              <w:pBdr>
-                <w:top w:space="0" w:sz="0" w:val="nil"/>
-                <w:left w:space="0" w:sz="0" w:val="nil"/>
-                <w:bottom w:space="0" w:sz="0" w:val="nil"/>
-                <w:right w:space="0" w:sz="0" w:val="nil"/>
-                <w:between w:space="0" w:sz="0" w:val="nil"/>
-              </w:pBdr>
-              <w:shd w:fill="auto" w:val="clear"/>
-              <w:spacing w:after="160" w:before="0" w:line="259" w:lineRule="auto"/>
-              <w:ind w:right="0"/>
-              <w:jc w:val="both"/>
-              <w:rPr>
-                <w:sz w:val="20"/>
-                <w:szCs w:val="20"/>
-              </w:rPr>
-            </w:pPr>
-            <w:r>
-              <w:rPr>
-                <w:sz w:val="20"/>
-                <w:szCs w:val="20"/>
-                <w:rtl w:val="0"/>
-              </w:rPr>
-              <w:t xml:space="preserve">El aporte de valor que tiene este proyecto dentro del área de la salúd es abaratar costos y disminuir el tiempo de algunos procesos que actualmente se ven ralentizados por la precariedad de los sistemas existentes.</w:t>
-            </w:r>
-          </w:p>
-          <w:p>
-            <w:pPr>
-              <w:keepNext w:val="0"/>
-              <w:keepLines w:val="0"/>
-              <w:pageBreakBefore w:val="0"/>
-              <w:widowControl w:val="1"/>
-              <w:pBdr>
-                <w:top w:space="0" w:sz="0" w:val="nil"/>
-                <w:left w:space="0" w:sz="0" w:val="nil"/>
-                <w:bottom w:space="0" w:sz="0" w:val="nil"/>
-                <w:right w:space="0" w:sz="0" w:val="nil"/>
-                <w:between w:space="0" w:sz="0" w:val="nil"/>
-              </w:pBdr>
-              <w:shd w:fill="auto" w:val="clear"/>
-              <w:spacing w:after="160" w:before="0" w:line="259" w:lineRule="auto"/>
-              <w:ind w:right="0"/>
-              <w:jc w:val="both"/>
-              <w:rPr>
-                <w:sz w:val="20"/>
-                <w:szCs w:val="20"/>
-              </w:rPr>
-            </w:pPr>
+              <w:t xml:space="preserve">Es por esto que el diseño de esta solución es altamente relevante para el sistema de salud público ya que presenta una mejora en la gestión de los procesos de la farmacia y también disminuir costos de personal.</w:t>
+            </w:r>
             <w:r>
               <w:rPr>
                 <w:rtl w:val="0"/>
@@ -1720,7 +1628,7 @@
                 <w:szCs w:val="20"/>
                 <w:rtl w:val="0"/>
               </w:rPr>
-              <w:t xml:space="preserve">Este se relaciona con el perfil de egreso ya que lo que se requiere es diseñar, desarrollar, implementar y desplegar una solución informática. En este contexto lo que se desea es desarrollar un software integrando los conocimientos y habilidades adquiridas relacionadas con las competencias, por ejemplo:</w:t>
+              <w:t xml:space="preserve">Este se relaciona con el perfil de egreso ya que lo que se requiere es diseñar, implementar y desplegar una solución informática. En este contexto lo que se desea es desarrollar un software integrando los conocimientos y habilidades adquiridas relacionadas con las competencias, por ejemplo:</w:t>
             </w:r>
           </w:p>
           <w:p>
@@ -1753,6 +1661,7 @@
                 <w:ilvl w:val="0"/>
                 <w:numId w:val="1"/>
               </w:numPr>
+              <w:spacing w:after="0" w:afterAutospacing="0"/>
               <w:ind w:left="720" w:hanging="360"/>
               <w:jc w:val="both"/>
               <w:rPr>
@@ -1772,8 +1681,12 @@
           </w:p>
           <w:p>
             <w:pPr>
-              <w:ind w:left="0" w:firstLine="0"/>
-              <w:jc w:val="both"/>
+              <w:numPr>
+                <w:ilvl w:val="0"/>
+                <w:numId w:val="1"/>
+              </w:numPr>
+              <w:spacing w:after="0" w:afterAutospacing="0"/>
+              <w:ind w:left="720" w:hanging="360"/>
               <w:rPr>
                 <w:sz w:val="20"/>
                 <w:szCs w:val="20"/>
@@ -1781,35 +1694,25 @@
             </w:pPr>
             <w:r>
               <w:rPr>
-                <w:sz w:val="20"/>
-                <w:szCs w:val="20"/>
-                <w:rtl w:val="0"/>
-              </w:rPr>
-              <w:t xml:space="preserve">Estas competencias son necesarias, ya que nos permiten seguir un plan de trabajo y cómo realizarlo.</w:t>
-            </w:r>
-          </w:p>
-          <w:p>
-            <w:pPr>
-              <w:jc w:val="both"/>
-              <w:rPr>
-                <w:sz w:val="20"/>
-                <w:szCs w:val="20"/>
-              </w:rPr>
-            </w:pPr>
-            <w:r>
-              <w:rPr>
-                <w:rtl w:val="0"/>
-              </w:rPr>
-            </w:r>
-          </w:p>
-          <w:p>
-            <w:pPr>
-              <w:jc w:val="both"/>
-              <w:rPr>
-                <w:sz w:val="20"/>
-                <w:szCs w:val="20"/>
-              </w:rPr>
-            </w:pPr>
+                <w:rtl w:val="0"/>
+              </w:rPr>
+              <w:t xml:space="preserve">Desarrollar una solución de software utilizando técnicas que permitan sistematizar el proceso de desarrollo y mantenimiento, asegurando el logro de los objetivos.</w:t>
+            </w:r>
+          </w:p>
+          <w:p>
+            <w:pPr>
+              <w:numPr>
+                <w:ilvl w:val="0"/>
+                <w:numId w:val="1"/>
+              </w:numPr>
+              <w:ind w:left="720" w:hanging="360"/>
+            </w:pPr>
+            <w:r>
+              <w:rPr>
+                <w:rtl w:val="0"/>
+              </w:rPr>
+              <w:t xml:space="preserve">Implementar soluciones sistémicas integrales para automatizar y optimizar procesos de negocio de acuerdo a las necesidades de la organización.</w:t>
+            </w:r>
             <w:r>
               <w:rPr>
                 <w:rtl w:val="0"/>
@@ -1863,7 +1766,7 @@
                 <w:szCs w:val="20"/>
                 <w:rtl w:val="0"/>
               </w:rPr>
-              <w:t xml:space="preserve">Este proyecto se relaciona directamente con nuestros intereses profesionales, el desarrollo de software, la gestión de proyectos y análisis y desarrollo de modelos de datos ya que vamos a incursionar en todas estas áreas para lograr el desarrollo del proyecto. El proyecto va a contribuir a nuestro desarrollo profesional de manera significativa a nuestra experiencia, ya que vamos a desarrollar todo el ciclo de un proyecto desde la planificación hasta la entrega final de un producto en conjunto con la mejora continua.</w:t>
+              <w:t xml:space="preserve">Este proyecto se relaciona directamente con nuestros intereses profesionales, el desarrollo de software, la gestión de proyectos y análisis y desarrollo de modelos de datos ya que vamos a incursionar en todas estas áreas para lograr el desarrollo del proyecto. </w:t>
             </w:r>
           </w:p>
         </w:tc>
@@ -1927,69 +1830,12 @@
                 <w:szCs w:val="20"/>
                 <w:rtl w:val="0"/>
               </w:rPr>
-              <w:t xml:space="preserve">El proyecto si es posible desarrollar, nuestra idea es crear un software, de manera simultánea guardando cada trabajo ya realizado en github para asi no perder información valiosa, el tiempo que se nos proporciona es un desafío, ya que primero debemos investigar cómo es el método que utilizan en el hospital para entregar los medicamentos y a través de esa información idear sencillo pero a la vez completo.</w:t>
-            </w:r>
-          </w:p>
-          <w:p>
-            <w:pPr>
-              <w:keepNext w:val="0"/>
-              <w:keepLines w:val="0"/>
-              <w:pageBreakBefore w:val="0"/>
-              <w:widowControl w:val="1"/>
-              <w:pBdr>
-                <w:top w:space="0" w:sz="0" w:val="nil"/>
-                <w:left w:space="0" w:sz="0" w:val="nil"/>
-                <w:bottom w:space="0" w:sz="0" w:val="nil"/>
-                <w:right w:space="0" w:sz="0" w:val="nil"/>
-                <w:between w:space="0" w:sz="0" w:val="nil"/>
-              </w:pBdr>
-              <w:shd w:fill="auto" w:val="clear"/>
-              <w:spacing w:after="160" w:before="0" w:line="259" w:lineRule="auto"/>
-              <w:ind w:left="0" w:right="0" w:firstLine="0"/>
-              <w:jc w:val="left"/>
-              <w:rPr>
-                <w:sz w:val="20"/>
-                <w:szCs w:val="20"/>
-              </w:rPr>
-            </w:pPr>
-            <w:r>
-              <w:rPr>
-                <w:sz w:val="20"/>
-                <w:szCs w:val="20"/>
-                <w:rtl w:val="0"/>
-              </w:rPr>
-              <w:t xml:space="preserve">Otra cosa no menos importante es que contamos con todos los materiales requeridos y el tiempo que vamos a asignar para el desarrollo es suficiente.</w:t>
-            </w:r>
-          </w:p>
-          <w:p>
-            <w:pPr>
-              <w:keepNext w:val="0"/>
-              <w:keepLines w:val="0"/>
-              <w:pageBreakBefore w:val="0"/>
-              <w:widowControl w:val="1"/>
-              <w:pBdr>
-                <w:top w:space="0" w:sz="0" w:val="nil"/>
-                <w:left w:space="0" w:sz="0" w:val="nil"/>
-                <w:bottom w:space="0" w:sz="0" w:val="nil"/>
-                <w:right w:space="0" w:sz="0" w:val="nil"/>
-                <w:between w:space="0" w:sz="0" w:val="nil"/>
-              </w:pBdr>
-              <w:shd w:fill="auto" w:val="clear"/>
-              <w:spacing w:after="160" w:before="0" w:line="259" w:lineRule="auto"/>
-              <w:ind w:left="0" w:right="0" w:firstLine="0"/>
-              <w:jc w:val="left"/>
-              <w:rPr>
-                <w:sz w:val="20"/>
-                <w:szCs w:val="20"/>
-              </w:rPr>
-            </w:pPr>
-            <w:r>
-              <w:rPr>
-                <w:sz w:val="20"/>
-                <w:szCs w:val="20"/>
-                <w:rtl w:val="0"/>
-              </w:rPr>
-              <w:t xml:space="preserve">En cuanto a dificultades que se nos puedan presentar durante el desarrollo del proyecto, existen diversos temas como por ejemplo la Integración con sistemas existentes, ya que es posible que el software deba integrarse con otros sistemas y también interactuar o comunicarse efectivamente con los demás. Como este software va dirigido a diverso público la aceptación del usuario debe ser exitosa y esto depende de la facilidad con que los médicos, empleados y pacientes puedan adaptarse a su uso.</w:t>
+              <w:t xml:space="preserve">El proyecto está enfocado a la mejora del tiempo que se tarda una persona en retirar medicamentos de una farmacia pública. En la actualidad en Chile existe una crisis en las farmacias del sector público. Por lo que es de alta necesidad un sistema que pueda mejorar los tiempos de entrega de los medicamentos a los pacientes. Ya que gran parte de la población retira medicamentos y entre estos están adultos mayores los cuales vienen siendo los más perjudicados al enfrentarse a las largas esperas.</w:t>
+            </w:r>
+            <w:r>
+              <w:rPr>
+                <w:rtl w:val="0"/>
+              </w:rPr>
             </w:r>
           </w:p>
         </w:tc>
@@ -2328,7 +2174,7 @@
                 <w:szCs w:val="20"/>
                 <w:rtl w:val="0"/>
               </w:rPr>
-              <w:t xml:space="preserve">Planificar la metodología de trabajo, gestionar requisitos realizando entrevistas, desarrollar el modelo de datos de la institución en la que trabajaremos, desarrollar el software que servirá para realizar las tareas que se optimizaran y finalmente, verificar que el software funcione de manera correcta.</w:t>
+              <w:t xml:space="preserve">Planificar la metodología de trabajo, gestionar requisitos, desarrollar el modelo de datos que trabajaremos, desarrollar el software que servirá para realizar las tareas que se optimizaran y finalmente, verificar que el software funcione de manera correcta.</w:t>
             </w:r>
             <w:r>
               <w:rPr>
@@ -2339,54 +2185,6 @@
         </w:tc>
       </w:tr>
     </w:tbl>
-    <w:p>
-      <w:pPr>
-        <w:spacing w:after="0" w:line="360" w:lineRule="auto"/>
-        <w:jc w:val="both"/>
-        <w:rPr>
-          <w:b w:val="1"/>
-          <w:sz w:val="24"/>
-          <w:szCs w:val="24"/>
-        </w:rPr>
-      </w:pPr>
-      <w:r>
-        <w:rPr>
-          <w:rtl w:val="0"/>
-        </w:rPr>
-      </w:r>
-    </w:p>
-    <w:p>
-      <w:pPr>
-        <w:spacing w:after="0" w:line="360" w:lineRule="auto"/>
-        <w:jc w:val="both"/>
-        <w:rPr>
-          <w:b w:val="1"/>
-          <w:sz w:val="24"/>
-          <w:szCs w:val="24"/>
-        </w:rPr>
-      </w:pPr>
-      <w:r>
-        <w:rPr>
-          <w:rtl w:val="0"/>
-        </w:rPr>
-      </w:r>
-    </w:p>
-    <w:p>
-      <w:pPr>
-        <w:spacing w:after="0" w:line="360" w:lineRule="auto"/>
-        <w:jc w:val="both"/>
-        <w:rPr>
-          <w:b w:val="1"/>
-          <w:sz w:val="24"/>
-          <w:szCs w:val="24"/>
-        </w:rPr>
-      </w:pPr>
-      <w:r>
-        <w:rPr>
-          <w:rtl w:val="0"/>
-        </w:rPr>
-      </w:r>
-    </w:p>
     <w:p>
       <w:pPr>
         <w:spacing w:after="0" w:line="360" w:lineRule="auto"/>
@@ -2406,6 +2204,7 @@
     <w:tbl>
       <w:tblPr>
         <w:tblStyle w:val="Table9"/>
+        <w:tblpPr w:leftFromText="180" w:rightFromText="180" w:topFromText="180" w:bottomFromText="180" w:vertAnchor="text" w:horzAnchor="text" w:tblpX="-710.9999999999997" w:tblpY="31.969889322922427"/>
         <w:tblW w:w="9498.0" w:type="dxa"/>
         <w:jc w:val="left"/>
         <w:tblInd w:w="-714.0" w:type="dxa"/>
@@ -2473,37 +2272,14 @@
           </w:tcPr>
           <w:p>
             <w:pPr>
-              <w:keepNext w:val="0"/>
-              <w:keepLines w:val="0"/>
-              <w:pageBreakBefore w:val="0"/>
-              <w:widowControl w:val="1"/>
-              <w:pBdr>
-                <w:top w:space="0" w:sz="0" w:val="nil"/>
-                <w:left w:space="0" w:sz="0" w:val="nil"/>
-                <w:bottom w:space="0" w:sz="0" w:val="nil"/>
-                <w:right w:space="0" w:sz="0" w:val="nil"/>
-                <w:between w:space="0" w:sz="0" w:val="nil"/>
-              </w:pBdr>
-              <w:shd w:fill="auto" w:val="clear"/>
               <w:tabs>
                 <w:tab w:val="center" w:leader="none" w:pos="4419"/>
                 <w:tab w:val="right" w:leader="none" w:pos="8838"/>
               </w:tabs>
-              <w:spacing w:after="0" w:before="0" w:line="240" w:lineRule="auto"/>
-              <w:ind w:left="0" w:right="0" w:firstLine="0"/>
-              <w:jc w:val="both"/>
-              <w:rPr>
-                <w:rFonts w:ascii="Calibri" w:cs="Calibri" w:eastAsia="Calibri" w:hAnsi="Calibri"/>
-                <w:b w:val="0"/>
-                <w:i w:val="0"/>
-                <w:smallCaps w:val="0"/>
-                <w:strike w:val="0"/>
-                <w:color w:val="1f3864"/>
-                <w:sz w:val="22"/>
-                <w:szCs w:val="22"/>
-                <w:u w:val="none"/>
-                <w:shd w:fill="auto" w:val="clear"/>
-                <w:vertAlign w:val="baseline"/>
+              <w:spacing w:after="0" w:line="240" w:lineRule="auto"/>
+              <w:jc w:val="both"/>
+              <w:rPr>
+                <w:color w:val="1f3864"/>
               </w:rPr>
             </w:pPr>
             <w:r>
@@ -2592,6 +2368,7 @@
           <w:tcPr/>
           <w:p>
             <w:pPr>
+              <w:spacing w:line="240" w:lineRule="auto"/>
               <w:jc w:val="both"/>
               <w:rPr>
                 <w:sz w:val="20"/>
@@ -2604,152 +2381,7 @@
                 <w:szCs w:val="20"/>
                 <w:rtl w:val="0"/>
               </w:rPr>
-              <w:t xml:space="preserve">Este proyecto lo desarrollaremos utilizando la metodología SCRUM, esto nos facilita el modo de trabajo evidenciando cada avance y también nos aporta un conjunto de herramientas, reuniones y funciones que facilita la estructuración y gestión del trabajo. </w:t>
-            </w:r>
-          </w:p>
-          <w:p>
-            <w:pPr>
-              <w:jc w:val="both"/>
-              <w:rPr>
-                <w:sz w:val="20"/>
-                <w:szCs w:val="20"/>
-              </w:rPr>
-            </w:pPr>
-            <w:r>
-              <w:rPr>
-                <w:sz w:val="20"/>
-                <w:szCs w:val="20"/>
-                <w:rtl w:val="0"/>
-              </w:rPr>
-              <w:t xml:space="preserve">Entre los 3 integrantes vamos a realizar en conjunto todas las fases de este proyecto, desde el levantamiento de requisitos, el desarrollo y las pruebas correspondientes.</w:t>
-            </w:r>
-          </w:p>
-          <w:p>
-            <w:pPr>
-              <w:jc w:val="both"/>
-              <w:rPr>
-                <w:sz w:val="20"/>
-                <w:szCs w:val="20"/>
-              </w:rPr>
-            </w:pPr>
-            <w:r>
-              <w:rPr>
-                <w:sz w:val="20"/>
-                <w:szCs w:val="20"/>
-                <w:rtl w:val="0"/>
-              </w:rPr>
-              <w:t xml:space="preserve">En cuanto a los procesos de la metodología Scrum en el cual aplicaremos en nuestro proyecto tenemos la creación del Product Backlog, donde se prioriza las necesidades del proyecto, luego, la planificación del Sprint donde se selecciona los elementos importantes para incluirlos, para así poder Ejecutar el sprint en el cual se trabajan las tareas y se realizan reuniones para revisar el progreso, seguidamente hacemos una revisión donde se recibe un feedback y el equipo reflexiona sobre lo que funcionó bien y lo que podría mejorar.</w:t>
-            </w:r>
-          </w:p>
-          <w:p>
-            <w:pPr>
-              <w:jc w:val="both"/>
-              <w:rPr>
-                <w:sz w:val="20"/>
-                <w:szCs w:val="20"/>
-              </w:rPr>
-            </w:pPr>
-            <w:r>
-              <w:rPr>
-                <w:rtl w:val="0"/>
-              </w:rPr>
-            </w:r>
-          </w:p>
-          <w:p>
-            <w:pPr>
-              <w:jc w:val="both"/>
-              <w:rPr>
-                <w:sz w:val="20"/>
-                <w:szCs w:val="20"/>
-              </w:rPr>
-            </w:pPr>
-            <w:r>
-              <w:rPr>
-                <w:rtl w:val="0"/>
-              </w:rPr>
-            </w:r>
-          </w:p>
-          <w:p>
-            <w:pPr>
-              <w:jc w:val="both"/>
-              <w:rPr>
-                <w:sz w:val="20"/>
-                <w:szCs w:val="20"/>
-              </w:rPr>
-            </w:pPr>
-            <w:r>
-              <w:rPr>
-                <w:rtl w:val="0"/>
-              </w:rPr>
-            </w:r>
-          </w:p>
-          <w:p>
-            <w:pPr>
-              <w:jc w:val="both"/>
-              <w:rPr>
-                <w:sz w:val="20"/>
-                <w:szCs w:val="20"/>
-              </w:rPr>
-            </w:pPr>
-            <w:r>
-              <w:rPr>
-                <w:rtl w:val="0"/>
-              </w:rPr>
-            </w:r>
-          </w:p>
-          <w:p>
-            <w:pPr>
-              <w:jc w:val="both"/>
-              <w:rPr>
-                <w:sz w:val="20"/>
-                <w:szCs w:val="20"/>
-              </w:rPr>
-            </w:pPr>
-            <w:r>
-              <w:rPr>
-                <w:rtl w:val="0"/>
-              </w:rPr>
-            </w:r>
-          </w:p>
-          <w:p>
-            <w:pPr>
-              <w:jc w:val="both"/>
-              <w:rPr>
-                <w:sz w:val="20"/>
-                <w:szCs w:val="20"/>
-              </w:rPr>
-            </w:pPr>
-            <w:r>
-              <w:rPr>
-                <w:sz w:val="20"/>
-                <w:szCs w:val="20"/>
-                <w:rtl w:val="0"/>
-              </w:rPr>
-              <w:t xml:space="preserve"> </w:t>
-            </w:r>
-          </w:p>
-        </w:tc>
-      </w:tr>
-      <w:tr>
-        <w:trPr>
-          <w:cantSplit w:val="0"/>
-          <w:trHeight w:val="1920" w:hRule="atLeast"/>
-          <w:tblHeader w:val="0"/>
-        </w:trPr>
-        <w:tc>
-          <w:tcPr/>
-          <w:p>
-            <w:pPr>
-              <w:jc w:val="both"/>
-              <w:rPr>
-                <w:sz w:val="20"/>
-                <w:szCs w:val="20"/>
-              </w:rPr>
-            </w:pPr>
-            <w:r>
-              <w:rPr>
-                <w:rtl w:val="0"/>
-              </w:rPr>
+              <w:t xml:space="preserve">Este proyecto se trabajará utilizando la metodología Kanban. Esto nos permitirá generar un tablero con cada una de las actividades que deben ser realizadas mostrando así su progreso desde el inicio hasta la etapa final del proyecto. Para este caso en específico se va a realizar el tablero mencionado colocando cada una de las actividades del plan de trabajo para este proyecto, luego se marca el progreso y etapa en la que está cada actividad. </w:t>
             </w:r>
           </w:p>
         </w:tc>
@@ -3307,27 +2939,27 @@
                 <w:color w:val="1f3864"/>
                 <w:rtl w:val="0"/>
               </w:rPr>
-              <w:t xml:space="preserve">Product Backlog</w:t>
-            </w:r>
-          </w:p>
-        </w:tc>
-        <w:tc>
-          <w:tcPr/>
-          <w:p>
-            <w:pPr>
-              <w:jc w:val="both"/>
-              <w:rPr>
-                <w:b w:val="1"/>
-                <w:color w:val="1f3864"/>
-              </w:rPr>
-            </w:pPr>
-            <w:r>
-              <w:rPr>
-                <w:b w:val="1"/>
-                <w:color w:val="1f3864"/>
-                <w:rtl w:val="0"/>
-              </w:rPr>
-              <w:t xml:space="preserve">Lista de trabajo ordenado por prioridades en donde los elementos más importantes se muestran al principio del backlog para que el equipo sepa que se tiene que desarrollar primero.</w:t>
+              <w:t xml:space="preserve">Página de inicio</w:t>
+            </w:r>
+          </w:p>
+        </w:tc>
+        <w:tc>
+          <w:tcPr/>
+          <w:p>
+            <w:pPr>
+              <w:jc w:val="both"/>
+              <w:rPr>
+                <w:b w:val="1"/>
+                <w:color w:val="1f3864"/>
+              </w:rPr>
+            </w:pPr>
+            <w:r>
+              <w:rPr>
+                <w:b w:val="1"/>
+                <w:color w:val="1f3864"/>
+                <w:rtl w:val="0"/>
+              </w:rPr>
+              <w:t xml:space="preserve">Página de inicio donde se muestra como funciona cada vista del sistema.</w:t>
             </w:r>
           </w:p>
         </w:tc>
@@ -3454,27 +3086,27 @@
                 <w:color w:val="1f3864"/>
                 <w:rtl w:val="0"/>
               </w:rPr>
-              <w:t xml:space="preserve">Sprint Backlog</w:t>
-            </w:r>
-          </w:p>
-        </w:tc>
-        <w:tc>
-          <w:tcPr/>
-          <w:p>
-            <w:pPr>
-              <w:jc w:val="both"/>
-              <w:rPr>
-                <w:b w:val="1"/>
-                <w:color w:val="1f3864"/>
-              </w:rPr>
-            </w:pPr>
-            <w:r>
-              <w:rPr>
-                <w:b w:val="1"/>
-                <w:color w:val="1f3864"/>
-                <w:rtl w:val="0"/>
-              </w:rPr>
-              <w:t xml:space="preserve">Avances de las tareas a completar.</w:t>
+              <w:t xml:space="preserve">Base de Datos del Sistema</w:t>
+            </w:r>
+          </w:p>
+        </w:tc>
+        <w:tc>
+          <w:tcPr/>
+          <w:p>
+            <w:pPr>
+              <w:jc w:val="both"/>
+              <w:rPr>
+                <w:b w:val="1"/>
+                <w:color w:val="1f3864"/>
+              </w:rPr>
+            </w:pPr>
+            <w:r>
+              <w:rPr>
+                <w:b w:val="1"/>
+                <w:color w:val="1f3864"/>
+                <w:rtl w:val="0"/>
+              </w:rPr>
+              <w:t xml:space="preserve">Base de datos de la página web.</w:t>
             </w:r>
           </w:p>
         </w:tc>
@@ -3601,27 +3233,27 @@
                 <w:color w:val="1f3864"/>
                 <w:rtl w:val="0"/>
               </w:rPr>
-              <w:t xml:space="preserve">Burn Down</w:t>
-            </w:r>
-          </w:p>
-        </w:tc>
-        <w:tc>
-          <w:tcPr/>
-          <w:p>
-            <w:pPr>
-              <w:jc w:val="both"/>
-              <w:rPr>
-                <w:b w:val="1"/>
-                <w:color w:val="1f3864"/>
-              </w:rPr>
-            </w:pPr>
-            <w:r>
-              <w:rPr>
-                <w:b w:val="1"/>
-                <w:color w:val="1f3864"/>
-                <w:rtl w:val="0"/>
-              </w:rPr>
-              <w:t xml:space="preserve">Diagrama que muestra el trabajo que queda por terminar.</w:t>
+              <w:t xml:space="preserve">Tablero Kanban</w:t>
+            </w:r>
+          </w:p>
+        </w:tc>
+        <w:tc>
+          <w:tcPr/>
+          <w:p>
+            <w:pPr>
+              <w:jc w:val="both"/>
+              <w:rPr>
+                <w:b w:val="1"/>
+                <w:color w:val="1f3864"/>
+              </w:rPr>
+            </w:pPr>
+            <w:r>
+              <w:rPr>
+                <w:b w:val="1"/>
+                <w:color w:val="1f3864"/>
+                <w:rtl w:val="0"/>
+              </w:rPr>
+              <w:t xml:space="preserve">Tablero donde se muestra el avance de las actividades del plan de trabajo.</w:t>
             </w:r>
           </w:p>
         </w:tc>
@@ -3771,32 +3403,37 @@
                 <w:color w:val="1f3864"/>
                 <w:rtl w:val="0"/>
               </w:rPr>
-              <w:t xml:space="preserve">Acta de Constitución</w:t>
-            </w:r>
-            <w:r>
-              <w:rPr>
-                <w:rtl w:val="0"/>
-              </w:rPr>
-            </w:r>
-          </w:p>
-        </w:tc>
-        <w:tc>
-          <w:tcPr/>
-          <w:p>
-            <w:pPr>
-              <w:jc w:val="both"/>
-              <w:rPr>
-                <w:b w:val="1"/>
-                <w:color w:val="1f3864"/>
-              </w:rPr>
-            </w:pPr>
-            <w:r>
-              <w:rPr>
-                <w:b w:val="1"/>
-                <w:color w:val="1f3864"/>
-                <w:rtl w:val="0"/>
-              </w:rPr>
-              <w:t xml:space="preserve">Describe las evidencias acordadas con tu docente, siempre teniendo en mente que estas deben dar cuenta del desarrollo de tu Proyecto APT.</w:t>
+              <w:t xml:space="preserve">Planilla de Requerimientos</w:t>
+            </w:r>
+            <w:r>
+              <w:rPr>
+                <w:rtl w:val="0"/>
+              </w:rPr>
+            </w:r>
+          </w:p>
+        </w:tc>
+        <w:tc>
+          <w:tcPr/>
+          <w:p>
+            <w:pPr>
+              <w:jc w:val="both"/>
+              <w:rPr>
+                <w:b w:val="1"/>
+                <w:color w:val="1f3864"/>
+              </w:rPr>
+            </w:pPr>
+            <w:r>
+              <w:rPr>
+                <w:b w:val="1"/>
+                <w:color w:val="1f3864"/>
+                <w:rtl w:val="0"/>
+              </w:rPr>
+              <w:t xml:space="preserve">Planilla de requerimientos específicos para el desarrollo del software.</w:t>
+            </w:r>
+            <w:r>
+              <w:rPr>
+                <w:rtl w:val="0"/>
+              </w:rPr>
             </w:r>
           </w:p>
         </w:tc>
@@ -3885,7 +3522,7 @@
                 <w:color w:val="1f3864"/>
                 <w:rtl w:val="0"/>
               </w:rPr>
-              <w:t xml:space="preserve">Avance</w:t>
+              <w:t xml:space="preserve">Final</w:t>
             </w:r>
           </w:p>
         </w:tc>
@@ -3923,27 +3560,27 @@
                 <w:color w:val="1f3864"/>
                 <w:rtl w:val="0"/>
               </w:rPr>
-              <w:t xml:space="preserve">Planilla de Requerimientos</w:t>
-            </w:r>
-          </w:p>
-        </w:tc>
-        <w:tc>
-          <w:tcPr/>
-          <w:p>
-            <w:pPr>
-              <w:jc w:val="both"/>
-              <w:rPr>
-                <w:b w:val="1"/>
-                <w:color w:val="1f3864"/>
-              </w:rPr>
-            </w:pPr>
-            <w:r>
-              <w:rPr>
-                <w:b w:val="1"/>
-                <w:color w:val="1f3864"/>
-                <w:rtl w:val="0"/>
-              </w:rPr>
-              <w:t xml:space="preserve">Plantilla en la cual se enlistan los requerimientos para desarrollar el proyecto.</w:t>
+              <w:t xml:space="preserve">Página Web</w:t>
+            </w:r>
+          </w:p>
+        </w:tc>
+        <w:tc>
+          <w:tcPr/>
+          <w:p>
+            <w:pPr>
+              <w:jc w:val="both"/>
+              <w:rPr>
+                <w:b w:val="1"/>
+                <w:color w:val="1f3864"/>
+              </w:rPr>
+            </w:pPr>
+            <w:r>
+              <w:rPr>
+                <w:b w:val="1"/>
+                <w:color w:val="1f3864"/>
+                <w:rtl w:val="0"/>
+              </w:rPr>
+              <w:t xml:space="preserve">Página Web del Sistema terminada.</w:t>
             </w:r>
           </w:p>
         </w:tc>
@@ -4028,11 +3665,8 @@
             </w:pPr>
             <w:r>
               <w:rPr>
-                <w:b w:val="1"/>
-                <w:color w:val="1f3864"/>
-                <w:rtl w:val="0"/>
-              </w:rPr>
-              <w:t xml:space="preserve">Avance</w:t>
+                <w:rtl w:val="0"/>
+              </w:rPr>
             </w:r>
           </w:p>
         </w:tc>
@@ -4066,31 +3700,25 @@
             </w:pPr>
             <w:r>
               <w:rPr>
-                <w:b w:val="1"/>
-                <w:color w:val="1f3864"/>
-                <w:rtl w:val="0"/>
-              </w:rPr>
-              <w:t xml:space="preserve">Historias de usuarios</w:t>
-            </w:r>
-          </w:p>
-        </w:tc>
-        <w:tc>
-          <w:tcPr/>
-          <w:p>
-            <w:pPr>
-              <w:jc w:val="both"/>
-              <w:rPr>
-                <w:b w:val="1"/>
-                <w:color w:val="1f3864"/>
-              </w:rPr>
-            </w:pPr>
-            <w:r>
-              <w:rPr>
-                <w:b w:val="1"/>
-                <w:color w:val="1f3864"/>
-                <w:rtl w:val="0"/>
-              </w:rPr>
-              <w:t xml:space="preserve">Historias de usuario las cuales son utilizadas para generar los objetivos que debe alcanzar la solución.</w:t>
+                <w:rtl w:val="0"/>
+              </w:rPr>
+            </w:r>
+          </w:p>
+        </w:tc>
+        <w:tc>
+          <w:tcPr/>
+          <w:p>
+            <w:pPr>
+              <w:jc w:val="both"/>
+              <w:rPr>
+                <w:b w:val="1"/>
+                <w:color w:val="1f3864"/>
+              </w:rPr>
+            </w:pPr>
+            <w:r>
+              <w:rPr>
+                <w:rtl w:val="0"/>
+              </w:rPr>
             </w:r>
           </w:p>
         </w:tc>
@@ -4184,14 +3812,6 @@
             </w:pPr>
             <w:r>
               <w:rPr>
-                <w:b w:val="1"/>
-                <w:color w:val="1f3864"/>
-                <w:rtl w:val="0"/>
-              </w:rPr>
-              <w:t xml:space="preserve">Avance</w:t>
-            </w:r>
-            <w:r>
-              <w:rPr>
                 <w:rtl w:val="0"/>
               </w:rPr>
             </w:r>
@@ -4236,14 +3856,6 @@
             </w:pPr>
             <w:r>
               <w:rPr>
-                <w:b w:val="1"/>
-                <w:color w:val="1f3864"/>
-                <w:rtl w:val="0"/>
-              </w:rPr>
-              <w:t xml:space="preserve">Especificación de Requisitos de Software</w:t>
-            </w:r>
-            <w:r>
-              <w:rPr>
                 <w:rtl w:val="0"/>
               </w:rPr>
             </w:r>
@@ -4288,14 +3900,6 @@
             </w:pPr>
             <w:r>
               <w:rPr>
-                <w:b w:val="1"/>
-                <w:color w:val="1f3864"/>
-                <w:rtl w:val="0"/>
-              </w:rPr>
-              <w:t xml:space="preserve">Requisitos que se deben cumplir para que la solución sea efectiva.</w:t>
-            </w:r>
-            <w:r>
-              <w:rPr>
                 <w:rtl w:val="0"/>
               </w:rPr>
             </w:r>
@@ -4382,11 +3986,8 @@
             </w:pPr>
             <w:r>
               <w:rPr>
-                <w:b w:val="1"/>
-                <w:color w:val="1f3864"/>
-                <w:rtl w:val="0"/>
-              </w:rPr>
-              <w:t xml:space="preserve">Avance</w:t>
+                <w:rtl w:val="0"/>
+              </w:rPr>
             </w:r>
           </w:p>
         </w:tc>
@@ -4407,11 +4008,8 @@
             </w:pPr>
             <w:r>
               <w:rPr>
-                <w:b w:val="1"/>
-                <w:color w:val="1f3864"/>
-                <w:rtl w:val="0"/>
-              </w:rPr>
-              <w:t xml:space="preserve">Carta Gantt</w:t>
+                <w:rtl w:val="0"/>
+              </w:rPr>
             </w:r>
           </w:p>
         </w:tc>
@@ -4454,14 +4052,6 @@
             </w:pPr>
             <w:r>
               <w:rPr>
-                <w:b w:val="1"/>
-                <w:color w:val="1f3864"/>
-                <w:rtl w:val="0"/>
-              </w:rPr>
-              <w:t xml:space="preserve">Diagrama encargado de representar el tiempo previsto de dedicación para las distintas tareas.</w:t>
-            </w:r>
-            <w:r>
-              <w:rPr>
                 <w:rtl w:val="0"/>
               </w:rPr>
             </w:r>
@@ -4557,14 +4147,6 @@
             </w:pPr>
             <w:r>
               <w:rPr>
-                <w:b w:val="1"/>
-                <w:color w:val="1f3864"/>
-                <w:rtl w:val="0"/>
-              </w:rPr>
-              <w:t xml:space="preserve">Avance</w:t>
-            </w:r>
-            <w:r>
-              <w:rPr>
                 <w:rtl w:val="0"/>
               </w:rPr>
             </w:r>
@@ -4609,14 +4191,6 @@
             </w:pPr>
             <w:r>
               <w:rPr>
-                <w:b w:val="1"/>
-                <w:color w:val="1f3864"/>
-                <w:rtl w:val="0"/>
-              </w:rPr>
-              <w:t xml:space="preserve">Caso de Uso </w:t>
-            </w:r>
-            <w:r>
-              <w:rPr>
                 <w:rtl w:val="0"/>
               </w:rPr>
             </w:r>
@@ -4661,14 +4235,6 @@
             </w:pPr>
             <w:r>
               <w:rPr>
-                <w:b w:val="1"/>
-                <w:color w:val="1f3864"/>
-                <w:rtl w:val="0"/>
-              </w:rPr>
-              <w:t xml:space="preserve">Diagrama que indica las funciones del sistema y su relación con los usuarios.</w:t>
-            </w:r>
-            <w:r>
-              <w:rPr>
                 <w:rtl w:val="0"/>
               </w:rPr>
             </w:r>
@@ -4764,14 +4330,6 @@
             </w:pPr>
             <w:r>
               <w:rPr>
-                <w:b w:val="1"/>
-                <w:color w:val="1f3864"/>
-                <w:rtl w:val="0"/>
-              </w:rPr>
-              <w:t xml:space="preserve">Avance</w:t>
-            </w:r>
-            <w:r>
-              <w:rPr>
                 <w:rtl w:val="0"/>
               </w:rPr>
             </w:r>
@@ -4816,14 +4374,6 @@
             </w:pPr>
             <w:r>
               <w:rPr>
-                <w:b w:val="1"/>
-                <w:color w:val="1f3864"/>
-                <w:rtl w:val="0"/>
-              </w:rPr>
-              <w:t xml:space="preserve">Modelo Entidad Relación</w:t>
-            </w:r>
-            <w:r>
-              <w:rPr>
                 <w:rtl w:val="0"/>
               </w:rPr>
             </w:r>
@@ -4868,14 +4418,6 @@
             </w:pPr>
             <w:r>
               <w:rPr>
-                <w:b w:val="1"/>
-                <w:color w:val="1f3864"/>
-                <w:rtl w:val="0"/>
-              </w:rPr>
-              <w:t xml:space="preserve">Modelo de base de datos que representa cómo trabaja la base de datos.</w:t>
-            </w:r>
-            <w:r>
-              <w:rPr>
                 <w:rtl w:val="0"/>
               </w:rPr>
             </w:r>
@@ -4971,14 +4513,6 @@
             </w:pPr>
             <w:r>
               <w:rPr>
-                <w:b w:val="1"/>
-                <w:color w:val="1f3864"/>
-                <w:rtl w:val="0"/>
-              </w:rPr>
-              <w:t xml:space="preserve">Avance</w:t>
-            </w:r>
-            <w:r>
-              <w:rPr>
                 <w:rtl w:val="0"/>
               </w:rPr>
             </w:r>
@@ -5014,11 +4548,8 @@
             </w:pPr>
             <w:r>
               <w:rPr>
-                <w:b w:val="1"/>
-                <w:color w:val="1f3864"/>
-                <w:rtl w:val="0"/>
-              </w:rPr>
-              <w:t xml:space="preserve">Mockup</w:t>
+                <w:rtl w:val="0"/>
+              </w:rPr>
             </w:r>
           </w:p>
         </w:tc>
@@ -5061,14 +4592,6 @@
             </w:pPr>
             <w:r>
               <w:rPr>
-                <w:b w:val="1"/>
-                <w:color w:val="1f3864"/>
-                <w:rtl w:val="0"/>
-              </w:rPr>
-              <w:t xml:space="preserve">Prototipo diseñado para representar las funciones que tendrá el software.</w:t>
-            </w:r>
-            <w:r>
-              <w:rPr>
                 <w:rtl w:val="0"/>
               </w:rPr>
             </w:r>
@@ -5294,6 +4817,134 @@
         </w:tc>
       </w:tr>
     </w:tbl>
+    <w:p>
+      <w:pPr>
+        <w:spacing w:after="0" w:line="360" w:lineRule="auto"/>
+        <w:jc w:val="both"/>
+        <w:rPr>
+          <w:b w:val="1"/>
+          <w:sz w:val="24"/>
+          <w:szCs w:val="24"/>
+        </w:rPr>
+      </w:pPr>
+      <w:r>
+        <w:rPr>
+          <w:rtl w:val="0"/>
+        </w:rPr>
+      </w:r>
+    </w:p>
+    <w:p>
+      <w:pPr>
+        <w:spacing w:after="0" w:line="360" w:lineRule="auto"/>
+        <w:jc w:val="both"/>
+        <w:rPr>
+          <w:b w:val="1"/>
+          <w:sz w:val="24"/>
+          <w:szCs w:val="24"/>
+        </w:rPr>
+      </w:pPr>
+      <w:r>
+        <w:rPr>
+          <w:rtl w:val="0"/>
+        </w:rPr>
+      </w:r>
+    </w:p>
+    <w:p>
+      <w:pPr>
+        <w:spacing w:after="0" w:line="360" w:lineRule="auto"/>
+        <w:jc w:val="both"/>
+        <w:rPr>
+          <w:b w:val="1"/>
+          <w:sz w:val="24"/>
+          <w:szCs w:val="24"/>
+        </w:rPr>
+      </w:pPr>
+      <w:r>
+        <w:rPr>
+          <w:rtl w:val="0"/>
+        </w:rPr>
+      </w:r>
+    </w:p>
+    <w:p>
+      <w:pPr>
+        <w:spacing w:after="0" w:line="360" w:lineRule="auto"/>
+        <w:jc w:val="both"/>
+        <w:rPr>
+          <w:b w:val="1"/>
+          <w:sz w:val="24"/>
+          <w:szCs w:val="24"/>
+        </w:rPr>
+      </w:pPr>
+      <w:r>
+        <w:rPr>
+          <w:rtl w:val="0"/>
+        </w:rPr>
+      </w:r>
+    </w:p>
+    <w:p>
+      <w:pPr>
+        <w:spacing w:after="0" w:line="360" w:lineRule="auto"/>
+        <w:jc w:val="both"/>
+        <w:rPr>
+          <w:b w:val="1"/>
+          <w:sz w:val="24"/>
+          <w:szCs w:val="24"/>
+        </w:rPr>
+      </w:pPr>
+      <w:r>
+        <w:rPr>
+          <w:rtl w:val="0"/>
+        </w:rPr>
+      </w:r>
+    </w:p>
+    <w:p>
+      <w:pPr>
+        <w:spacing w:after="0" w:line="360" w:lineRule="auto"/>
+        <w:jc w:val="both"/>
+        <w:rPr>
+          <w:b w:val="1"/>
+          <w:sz w:val="24"/>
+          <w:szCs w:val="24"/>
+        </w:rPr>
+      </w:pPr>
+      <w:r>
+        <w:rPr>
+          <w:rtl w:val="0"/>
+        </w:rPr>
+      </w:r>
+    </w:p>
+    <w:p>
+      <w:pPr>
+        <w:spacing w:after="0" w:line="360" w:lineRule="auto"/>
+        <w:jc w:val="both"/>
+        <w:rPr>
+          <w:b w:val="1"/>
+          <w:sz w:val="24"/>
+          <w:szCs w:val="24"/>
+        </w:rPr>
+      </w:pPr>
+      <w:r>
+        <w:rPr>
+          <w:rtl w:val="0"/>
+        </w:rPr>
+      </w:r>
+    </w:p>
+    <w:p>
+      <w:pPr>
+        <w:spacing w:after="0" w:line="360" w:lineRule="auto"/>
+        <w:jc w:val="both"/>
+        <w:rPr>
+          <w:b w:val="1"/>
+          <w:sz w:val="24"/>
+          <w:szCs w:val="24"/>
+        </w:rPr>
+      </w:pPr>
+      <w:r>
+        <w:rPr>
+          <w:rtl w:val="0"/>
+        </w:rPr>
+      </w:r>
+    </w:p>
     <w:p>
       <w:pPr>
         <w:spacing w:after="0" w:line="360" w:lineRule="auto"/>
@@ -5741,7 +5392,12 @@
                 <w:szCs w:val="18"/>
                 <w:rtl w:val="0"/>
               </w:rPr>
-              <w:t xml:space="preserve">Implementar soluciones sistémicas integrales para automatizar y optimizar procesos de negocio de acuerdo a las necesidades de la organización.</w:t>
+              <w:t xml:space="preserve">Construir Modelos de datos para soportar los requerimientos de la organización acorde a un diseño definido y escalable en el tiempo.</w:t>
+            </w:r>
+            <w:r>
+              <w:rPr>
+                <w:rtl w:val="0"/>
+              </w:rPr>
             </w:r>
           </w:p>
         </w:tc>
@@ -5763,7 +5419,7 @@
                 <w:szCs w:val="18"/>
                 <w:rtl w:val="0"/>
               </w:rPr>
-              <w:t xml:space="preserve">Implementación de la solución</w:t>
+              <w:t xml:space="preserve">Desarrollo de base de datos del sistema.</w:t>
             </w:r>
           </w:p>
         </w:tc>
@@ -5785,7 +5441,7 @@
                 <w:szCs w:val="18"/>
                 <w:rtl w:val="0"/>
               </w:rPr>
-              <w:t xml:space="preserve">En esta etapa se implementará la solución alcanzada,</w:t>
+              <w:t xml:space="preserve">En esta etapa se desarrollará la Base de datos del sistema. </w:t>
             </w:r>
           </w:p>
         </w:tc>
@@ -5809,7 +5465,7 @@
                 <w:szCs w:val="18"/>
                 <w:rtl w:val="0"/>
               </w:rPr>
-              <w:t xml:space="preserve">Equipos computacionales, software.</w:t>
+              <w:t xml:space="preserve">Equipos computacionales, motor de base de datos.</w:t>
             </w:r>
           </w:p>
         </w:tc>
@@ -5853,88 +5509,42 @@
               <w:jc w:val="both"/>
               <w:rPr>
                 <w:b w:val="1"/>
+                <w:sz w:val="18"/>
+                <w:szCs w:val="18"/>
+              </w:rPr>
+            </w:pPr>
+            <w:r>
+              <w:rPr>
+                <w:b w:val="1"/>
                 <w:i w:val="1"/>
                 <w:sz w:val="18"/>
                 <w:szCs w:val="18"/>
-              </w:rPr>
-            </w:pPr>
-            <w:r>
-              <w:rPr>
-                <w:b w:val="1"/>
-                <w:i w:val="1"/>
+                <w:rtl w:val="0"/>
+              </w:rPr>
+              <w:t xml:space="preserve">Francisco Rojas</w:t>
+            </w:r>
+            <w:r>
+              <w:rPr>
+                <w:rtl w:val="0"/>
+              </w:rPr>
+            </w:r>
+          </w:p>
+        </w:tc>
+        <w:tc>
+          <w:tcPr/>
+          <w:p>
+            <w:pPr>
+              <w:jc w:val="both"/>
+              <w:rPr>
+                <w:b w:val="1"/>
                 <w:sz w:val="18"/>
                 <w:szCs w:val="18"/>
-                <w:rtl w:val="0"/>
-              </w:rPr>
-              <w:t xml:space="preserve">Sebastián Sánchez</w:t>
-            </w:r>
-          </w:p>
-          <w:p>
-            <w:pPr>
-              <w:jc w:val="both"/>
-              <w:rPr>
-                <w:b w:val="1"/>
-                <w:i w:val="1"/>
-                <w:sz w:val="18"/>
-                <w:szCs w:val="18"/>
-              </w:rPr>
-            </w:pPr>
-            <w:r>
-              <w:rPr>
-                <w:b w:val="1"/>
-                <w:i w:val="1"/>
-                <w:sz w:val="18"/>
-                <w:szCs w:val="18"/>
-                <w:rtl w:val="0"/>
-              </w:rPr>
-              <w:t xml:space="preserve">Benjamin Melihuechun</w:t>
-            </w:r>
-          </w:p>
-          <w:p>
-            <w:pPr>
-              <w:jc w:val="both"/>
-              <w:rPr>
-                <w:b w:val="1"/>
-                <w:sz w:val="18"/>
-                <w:szCs w:val="18"/>
-              </w:rPr>
-            </w:pPr>
-            <w:r>
-              <w:rPr>
-                <w:b w:val="1"/>
-                <w:i w:val="1"/>
-                <w:sz w:val="18"/>
-                <w:szCs w:val="18"/>
-                <w:rtl w:val="0"/>
-              </w:rPr>
-              <w:t xml:space="preserve">Francisco Rojas</w:t>
-            </w:r>
-            <w:r>
-              <w:rPr>
-                <w:rtl w:val="0"/>
-              </w:rPr>
-            </w:r>
-          </w:p>
-        </w:tc>
-        <w:tc>
-          <w:tcPr/>
-          <w:p>
-            <w:pPr>
-              <w:jc w:val="both"/>
-              <w:rPr>
-                <w:b w:val="1"/>
-                <w:sz w:val="18"/>
-                <w:szCs w:val="18"/>
-              </w:rPr>
-            </w:pPr>
-            <w:r>
-              <w:rPr>
-                <w:b w:val="1"/>
-                <w:sz w:val="18"/>
-                <w:szCs w:val="18"/>
-                <w:rtl w:val="0"/>
-              </w:rPr>
-              <w:t xml:space="preserve">En esta etapa se pueden encontrar muchas dificultades de implementación pero principalmente operativas.</w:t>
+              </w:rPr>
+            </w:pPr>
+            <w:r>
+              <w:rPr>
+                <w:rtl w:val="0"/>
+              </w:rPr>
             </w:r>
           </w:p>
         </w:tc>
@@ -5964,9 +5574,12 @@
                 <w:szCs w:val="18"/>
                 <w:rtl w:val="0"/>
               </w:rPr>
-              <w:t xml:space="preserve">Gestionar proyectos informáticos, ofreciendo alternativas para la toma de</w:t>
-            </w:r>
-          </w:p>
+              <w:t xml:space="preserve">Desarrollar una solución de software utilizando técnicas que permitan sistematizar el proceso de desarrollo y mantenimiento, asegurando el logro de los objetivos.</w:t>
+            </w:r>
+          </w:p>
+        </w:tc>
+        <w:tc>
+          <w:tcPr/>
           <w:p>
             <w:pPr>
               <w:jc w:val="both"/>
@@ -5985,9 +5598,12 @@
                 <w:szCs w:val="18"/>
                 <w:rtl w:val="0"/>
               </w:rPr>
-              <w:t xml:space="preserve">decisiones de acuerdo a los requerimientos de la organización.</w:t>
-            </w:r>
-          </w:p>
+              <w:t xml:space="preserve">Creación del proyecto en el ambiente de trabajo elegido.</w:t>
+            </w:r>
+          </w:p>
+        </w:tc>
+        <w:tc>
+          <w:tcPr/>
           <w:p>
             <w:pPr>
               <w:jc w:val="both"/>
@@ -6000,80 +5616,37 @@
             </w:pPr>
             <w:r>
               <w:rPr>
-                <w:rtl w:val="0"/>
-              </w:rPr>
-            </w:r>
-          </w:p>
-        </w:tc>
-        <w:tc>
-          <w:tcPr/>
-          <w:p>
-            <w:pPr>
-              <w:jc w:val="both"/>
-              <w:rPr>
                 <w:b w:val="1"/>
                 <w:i w:val="1"/>
                 <w:sz w:val="18"/>
                 <w:szCs w:val="18"/>
-              </w:rPr>
-            </w:pPr>
-            <w:r>
+                <w:rtl w:val="0"/>
+              </w:rPr>
+              <w:t xml:space="preserve">En esta etapa se comienza la creación del proyecto y sus correspondientes versiones.</w:t>
+            </w:r>
+          </w:p>
+        </w:tc>
+        <w:tc>
+          <w:tcPr/>
+          <w:p>
+            <w:pPr>
+              <w:jc w:val="both"/>
               <w:rPr>
                 <w:b w:val="1"/>
                 <w:i w:val="1"/>
                 <w:sz w:val="18"/>
                 <w:szCs w:val="18"/>
-                <w:rtl w:val="0"/>
-              </w:rPr>
-              <w:t xml:space="preserve">Proponer un proyecto informático que permita la solución del problema a resolver.</w:t>
-            </w:r>
-          </w:p>
-        </w:tc>
-        <w:tc>
-          <w:tcPr/>
-          <w:p>
-            <w:pPr>
-              <w:jc w:val="both"/>
+              </w:rPr>
+            </w:pPr>
+            <w:r>
               <w:rPr>
                 <w:b w:val="1"/>
                 <w:i w:val="1"/>
                 <w:sz w:val="18"/>
                 <w:szCs w:val="18"/>
-              </w:rPr>
-            </w:pPr>
-            <w:r>
-              <w:rPr>
-                <w:b w:val="1"/>
-                <w:i w:val="1"/>
-                <w:sz w:val="18"/>
-                <w:szCs w:val="18"/>
-                <w:rtl w:val="0"/>
-              </w:rPr>
-              <w:t xml:space="preserve">Gestión de la solución informática a implementar en el caso de retiro de medicamentos.</w:t>
-            </w:r>
-          </w:p>
-        </w:tc>
-        <w:tc>
-          <w:tcPr/>
-          <w:p>
-            <w:pPr>
-              <w:jc w:val="both"/>
-              <w:rPr>
-                <w:b w:val="1"/>
-                <w:i w:val="1"/>
-                <w:sz w:val="18"/>
-                <w:szCs w:val="18"/>
-              </w:rPr>
-            </w:pPr>
-            <w:r>
-              <w:rPr>
-                <w:b w:val="1"/>
-                <w:i w:val="1"/>
-                <w:sz w:val="18"/>
-                <w:szCs w:val="18"/>
-                <w:rtl w:val="0"/>
-              </w:rPr>
-              <w:t xml:space="preserve">Equipos computacionales, internet, datos.</w:t>
+                <w:rtl w:val="0"/>
+              </w:rPr>
+              <w:t xml:space="preserve">Equipos computacionales, internet, visual studio, php, laravel, sql server.</w:t>
             </w:r>
           </w:p>
         </w:tc>
@@ -6164,13 +5737,8 @@
             </w:pPr>
             <w:r>
               <w:rPr>
-                <w:b w:val="1"/>
-                <w:i w:val="1"/>
-                <w:sz w:val="18"/>
-                <w:szCs w:val="18"/>
-                <w:rtl w:val="0"/>
-              </w:rPr>
-              <w:t xml:space="preserve">Una de las dificultades a enfrentar puede ser la selección de la metodología con la que vamos a trabajar la solución.</w:t>
+                <w:rtl w:val="0"/>
+              </w:rPr>
             </w:r>
           </w:p>
         </w:tc>
@@ -6200,7 +5768,7 @@
                 <w:szCs w:val="18"/>
                 <w:rtl w:val="0"/>
               </w:rPr>
-              <w:t xml:space="preserve">Construir programas y rutinas de variada complejidad para dar solución a requerimientos de la organización, acordes a tecnologías de mercado y utilizando buenas prácticas de codificación.</w:t>
+              <w:t xml:space="preserve">Desarrollar una solución de software utilizando técnicas que permitan sistematizar el proceso de desarrollo y mantenimiento, asegurando el logro de los objetivos.</w:t>
             </w:r>
           </w:p>
         </w:tc>
@@ -6224,7 +5792,7 @@
                 <w:szCs w:val="18"/>
                 <w:rtl w:val="0"/>
               </w:rPr>
-              <w:t xml:space="preserve">Desarrollar la solución acordada con los recursos y conocimientos que se disponen.</w:t>
+              <w:t xml:space="preserve">Creación del modelo de machine learning para priorización de pacientes según su condición médica.</w:t>
             </w:r>
           </w:p>
         </w:tc>
@@ -6248,7 +5816,7 @@
                 <w:szCs w:val="18"/>
                 <w:rtl w:val="0"/>
               </w:rPr>
-              <w:t xml:space="preserve">En esta etapa se desarrolla el software requerido cumpliendo con sus requisitos.</w:t>
+              <w:t xml:space="preserve">En esta etapa se comienza la creación de un modelo de entrenamiento de machine learning para la priorización.</w:t>
             </w:r>
           </w:p>
         </w:tc>
@@ -6272,7 +5840,7 @@
                 <w:szCs w:val="18"/>
                 <w:rtl w:val="0"/>
               </w:rPr>
-              <w:t xml:space="preserve">Equipos computacionales, requisitos, datos, internet.</w:t>
+              <w:t xml:space="preserve">Equipos computacionales, visual studio code, datos.</w:t>
             </w:r>
           </w:p>
         </w:tc>
@@ -6389,13 +5957,8 @@
             </w:pPr>
             <w:r>
               <w:rPr>
-                <w:b w:val="1"/>
-                <w:i w:val="1"/>
-                <w:sz w:val="18"/>
-                <w:szCs w:val="18"/>
-                <w:rtl w:val="0"/>
-              </w:rPr>
-              <w:t xml:space="preserve">Una de las principales dificultades que pueden existir en el desarrollo de el software son problemas de operabilidad.</w:t>
+                <w:rtl w:val="0"/>
+              </w:rPr>
             </w:r>
           </w:p>
         </w:tc>

</xml_diff>